<commit_message>
demo 7 writeup completed
</commit_message>
<xml_diff>
--- a/demo_timequest/timequest_demo.docx
+++ b/demo_timequest/timequest_demo.docx
@@ -2,9 +2,16 @@
 <file path=word/document.xml><?xml version="1.0" encoding="utf-8"?>
 <w:document xmlns:wpc="http://schemas.microsoft.com/office/word/2010/wordprocessingCanvas" xmlns:cx="http://schemas.microsoft.com/office/drawing/2014/chartex" xmlns:cx1="http://schemas.microsoft.com/office/drawing/2015/9/8/chartex" xmlns:cx2="http://schemas.microsoft.com/office/drawing/2015/10/21/chartex" xmlns:cx3="http://schemas.microsoft.com/office/drawing/2016/5/9/chartex" xmlns:cx4="http://schemas.microsoft.com/office/drawing/2016/5/10/chartex" xmlns:cx5="http://schemas.microsoft.com/office/drawing/2016/5/11/chartex" xmlns:cx6="http://schemas.microsoft.com/office/drawing/2016/5/12/chartex" xmlns:cx7="http://schemas.microsoft.com/office/drawing/2016/5/13/chartex" xmlns:cx8="http://schemas.microsoft.com/office/drawing/2016/5/14/chartex" xmlns:mc="http://schemas.openxmlformats.org/markup-compatibility/2006" xmlns:aink="http://schemas.microsoft.com/office/drawing/2016/ink" xmlns:am3d="http://schemas.microsoft.com/office/drawing/2017/model3d" xmlns:o="urn:schemas-microsoft-com:office:office" xmlns:oel="http://schemas.microsoft.com/office/2019/extlst" xmlns:r="http://schemas.openxmlformats.org/officeDocument/2006/relationships" xmlns:m="http://schemas.openxmlformats.org/officeDocument/2006/math" xmlns:v="urn:schemas-microsoft-com:vml" xmlns:wp14="http://schemas.microsoft.com/office/word/2010/wordprocessingDrawing" xmlns:wp="http://schemas.openxmlformats.org/drawingml/2006/wordprocessingDrawing" xmlns:w10="urn:schemas-microsoft-com:office:word" xmlns:w="http://schemas.openxmlformats.org/wordprocessingml/2006/main" xmlns:w14="http://schemas.microsoft.com/office/word/2010/wordml" xmlns:w15="http://schemas.microsoft.com/office/word/2012/wordml" xmlns:w16cex="http://schemas.microsoft.com/office/word/2018/wordml/cex" xmlns:w16cid="http://schemas.microsoft.com/office/word/2016/wordml/cid" xmlns:w16="http://schemas.microsoft.com/office/word/2018/wordml" xmlns:w16du="http://schemas.microsoft.com/office/word/2023/wordml/word16du" xmlns:w16sdtdh="http://schemas.microsoft.com/office/word/2020/wordml/sdtdatahash" xmlns:w16sdtfl="http://schemas.microsoft.com/office/word/2024/wordml/sdtformatlock" xmlns:w16se="http://schemas.microsoft.com/office/word/2015/wordml/symex" xmlns:wpg="http://schemas.microsoft.com/office/word/2010/wordprocessingGroup" xmlns:wpi="http://schemas.microsoft.com/office/word/2010/wordprocessingInk" xmlns:wne="http://schemas.microsoft.com/office/word/2006/wordml" xmlns:wps="http://schemas.microsoft.com/office/word/2010/wordprocessingShape" mc:Ignorable="w14 w15 w16se w16cid w16 w16cex w16sdtdh w16sdtfl w16du wp14">
   <w:body>
+    <w:p>
+      <w:r>
+        <w:t>Steven Bolt – Arbitration Demo Writeup</w:t>
+      </w:r>
+    </w:p>
+    <w:p/>
     <w:tbl>
       <w:tblPr>
         <w:tblStyle w:val="TableGrid"/>
+        <w:tblpPr w:leftFromText="180" w:rightFromText="180" w:vertAnchor="page" w:horzAnchor="margin" w:tblpY="2857"/>
         <w:tblW w:w="0" w:type="auto"/>
         <w:tblLook w:val="04A0" w:firstRow="1" w:lastRow="0" w:firstColumn="1" w:lastColumn="0" w:noHBand="0" w:noVBand="1"/>
       </w:tblPr>
@@ -170,20 +177,27 @@
         </w:tc>
       </w:tr>
     </w:tbl>
-    <w:p/>
     <w:p>
       <w:r>
-        <w:t>Largest</w:t>
-      </w:r>
-      <w:r>
-        <w:t xml:space="preserve"> failing</w:t>
-      </w:r>
-      <w:r>
-        <w:t xml:space="preserve"> path (also only path shown):</w:t>
+        <w:t>Initial Results</w:t>
       </w:r>
     </w:p>
     <w:p>
       <w:r>
+        <w:t>Largest</w:t>
+      </w:r>
+      <w:r>
+        <w:t xml:space="preserve"> failing</w:t>
+      </w:r>
+      <w:r>
+        <w:t xml:space="preserve"> path (also only path shown):</w:t>
+      </w:r>
+    </w:p>
+    <w:p>
+      <w:r>
+        <w:rPr>
+          <w:noProof/>
+        </w:rPr>
         <w:drawing>
           <wp:inline distT="0" distB="0" distL="0" distR="0" wp14:anchorId="3821B241" wp14:editId="4A8E2C6C">
             <wp:extent cx="5943600" cy="431800"/>
@@ -221,6 +235,7 @@
         </w:drawing>
       </w:r>
     </w:p>
+    <w:p/>
     <w:p>
       <w:r>
         <w:t>After new clock constraint created</w:t>
@@ -414,6 +429,9 @@
     </w:p>
     <w:p>
       <w:r>
+        <w:rPr>
+          <w:noProof/>
+        </w:rPr>
         <w:drawing>
           <wp:inline distT="0" distB="0" distL="0" distR="0" wp14:anchorId="7BEDBD10" wp14:editId="34845A53">
             <wp:extent cx="5943600" cy="395605"/>
@@ -449,6 +467,80 @@
             </a:graphic>
           </wp:inline>
         </w:drawing>
+      </w:r>
+    </w:p>
+    <w:p/>
+    <w:p>
+      <w:r>
+        <w:t xml:space="preserve">Fmax is the maximum </w:t>
+      </w:r>
+      <w:r>
+        <w:t xml:space="preserve">frequency that a design’s clock </w:t>
+      </w:r>
+      <w:r>
+        <w:t>can</w:t>
+      </w:r>
+      <w:r>
+        <w:t xml:space="preserve"> run at while still passing the timing report constraints as estimated by Quartus.</w:t>
+      </w:r>
+      <w:r>
+        <w:t xml:space="preserve"> The Fmax value is directly based on </w:t>
+      </w:r>
+      <w:r>
+        <w:t xml:space="preserve">the design’s Worst Negative Slack path (or longest path). </w:t>
+      </w:r>
+      <w:r>
+        <w:t>Slack is the difference between the</w:t>
+      </w:r>
+      <w:r>
+        <w:t xml:space="preserve"> data request time and the actual arrival time of the data, according to the clock frequency specified in the sdc file.</w:t>
+      </w:r>
+      <w:r>
+        <w:t xml:space="preserve"> </w:t>
+      </w:r>
+      <w:r>
+        <w:t>Setup time refers to the time before a rising clock edg</w:t>
+      </w:r>
+      <w:r>
+        <w:t>e in a synchronous design.</w:t>
+      </w:r>
+      <w:r>
+        <w:t xml:space="preserve"> </w:t>
+      </w:r>
+      <w:r>
+        <w:t xml:space="preserve">The TimeQuest tool is used to validate the timing performance of all logic in a design. </w:t>
+      </w:r>
+      <w:r>
+        <w:t>It supports the Sysnopsis Design Constraint format or sdc to allow the designer to specify timing constraints.</w:t>
+      </w:r>
+    </w:p>
+    <w:p/>
+    <w:p>
+      <w:r>
+        <w:t xml:space="preserve">(shoutout </w:t>
+      </w:r>
+      <w:hyperlink r:id="rId6" w:history="1">
+        <w:r>
+          <w:rPr>
+            <w:rStyle w:val="Hyperlink"/>
+          </w:rPr>
+          <w:t xml:space="preserve">this reddit </w:t>
+        </w:r>
+        <w:r>
+          <w:rPr>
+            <w:rStyle w:val="Hyperlink"/>
+          </w:rPr>
+          <w:t>p</w:t>
+        </w:r>
+        <w:r>
+          <w:rPr>
+            <w:rStyle w:val="Hyperlink"/>
+          </w:rPr>
+          <w:t>ost</w:t>
+        </w:r>
+      </w:hyperlink>
+      <w:r>
+        <w:t xml:space="preserve"> for helping me understand a lot of this)</w:t>
       </w:r>
     </w:p>
     <w:sectPr>
@@ -1398,6 +1490,41 @@
       </w:tblBorders>
     </w:tblPr>
   </w:style>
+  <w:style w:type="character" w:styleId="Hyperlink">
+    <w:name w:val="Hyperlink"/>
+    <w:basedOn w:val="DefaultParagraphFont"/>
+    <w:uiPriority w:val="99"/>
+    <w:unhideWhenUsed/>
+    <w:rsid w:val="004A6FBB"/>
+    <w:rPr>
+      <w:color w:val="467886" w:themeColor="hyperlink"/>
+      <w:u w:val="single"/>
+    </w:rPr>
+  </w:style>
+  <w:style w:type="character" w:styleId="UnresolvedMention">
+    <w:name w:val="Unresolved Mention"/>
+    <w:basedOn w:val="DefaultParagraphFont"/>
+    <w:uiPriority w:val="99"/>
+    <w:semiHidden/>
+    <w:unhideWhenUsed/>
+    <w:rsid w:val="004A6FBB"/>
+    <w:rPr>
+      <w:color w:val="605E5C"/>
+      <w:shd w:val="clear" w:color="auto" w:fill="E1DFDD"/>
+    </w:rPr>
+  </w:style>
+  <w:style w:type="character" w:styleId="FollowedHyperlink">
+    <w:name w:val="FollowedHyperlink"/>
+    <w:basedOn w:val="DefaultParagraphFont"/>
+    <w:uiPriority w:val="99"/>
+    <w:semiHidden/>
+    <w:unhideWhenUsed/>
+    <w:rsid w:val="004A6FBB"/>
+    <w:rPr>
+      <w:color w:val="96607D" w:themeColor="followedHyperlink"/>
+      <w:u w:val="single"/>
+    </w:rPr>
+  </w:style>
 </w:styles>
 </file>
 

</xml_diff>